<commit_message>
added update method to report
</commit_message>
<xml_diff>
--- a/Report.docx
+++ b/Report.docx
@@ -38,7 +38,7 @@
     </w:p>
     <w:p>
       <w:pPr>
-        <w:pStyle w:val="Rubrik1"/>
+        <w:pStyle w:val="Heading1"/>
         <w:rPr>
           <w:rFonts w:ascii="Times New Roman" w:hAnsi="Times New Roman" w:cs="Times New Roman"/>
           <w:b/>
@@ -71,7 +71,7 @@
           <w:color w:val="000000"/>
           <w:lang w:val="lt-LT" w:eastAsia="lt-LT"/>
         </w:rPr>
-        <w:t xml:space="preserve">For this homework we used </w:t>
+        <w:t xml:space="preserve">For this homework we used python 3, </w:t>
       </w:r>
       <w:r>
         <w:rPr>
@@ -79,7 +79,7 @@
           <w:color w:val="000000"/>
           <w:lang w:val="lt-LT" w:eastAsia="lt-LT"/>
         </w:rPr>
-        <w:t xml:space="preserve">python 3, </w:t>
+        <w:t xml:space="preserve">pyCharm IDE and GitHub </w:t>
       </w:r>
       <w:r>
         <w:rPr>
@@ -87,7 +87,7 @@
           <w:color w:val="000000"/>
           <w:lang w:val="lt-LT" w:eastAsia="lt-LT"/>
         </w:rPr>
-        <w:t xml:space="preserve">pyCharm IDE and GitHub </w:t>
+        <w:t xml:space="preserve">as </w:t>
       </w:r>
       <w:r>
         <w:rPr>
@@ -95,65 +95,31 @@
           <w:color w:val="000000"/>
           <w:lang w:val="lt-LT" w:eastAsia="lt-LT"/>
         </w:rPr>
-        <w:t xml:space="preserve">as </w:t>
-      </w:r>
-      <w:r>
+        <w:t>a remote repository.</w:t>
+      </w:r>
+    </w:p>
+    <w:p>
+      <w:pPr>
+        <w:spacing w:after="0" w:line="240" w:lineRule="auto"/>
+        <w:ind w:left="720"/>
         <w:rPr>
           <w:rFonts w:ascii="Arial" w:eastAsia="Times New Roman" w:hAnsi="Arial" w:cs="Arial"/>
           <w:color w:val="000000"/>
           <w:lang w:val="lt-LT" w:eastAsia="lt-LT"/>
         </w:rPr>
-        <w:t>a remote repository.</w:t>
-      </w:r>
-    </w:p>
-    <w:p>
-      <w:pPr>
-        <w:spacing w:after="0" w:line="240" w:lineRule="auto"/>
-        <w:ind w:left="720"/>
-        <w:rPr>
-          <w:rFonts w:ascii="Arial" w:eastAsia="Times New Roman" w:hAnsi="Arial" w:cs="Arial"/>
-          <w:color w:val="000000"/>
-          <w:lang w:val="lt-LT" w:eastAsia="lt-LT"/>
-        </w:rPr>
-      </w:pPr>
-    </w:p>
-    <w:p>
-      <w:pPr>
-        <w:pStyle w:val="Rubrik1"/>
-      </w:pPr>
-      <w:proofErr w:type="spellStart"/>
-      <w:r>
-        <w:t>Visualization</w:t>
-      </w:r>
-      <w:proofErr w:type="spellEnd"/>
-      <w:r>
-        <w:t xml:space="preserve"> </w:t>
-      </w:r>
-      <w:proofErr w:type="spellStart"/>
-      <w:r>
-        <w:t>of</w:t>
-      </w:r>
-      <w:proofErr w:type="spellEnd"/>
-      <w:r>
-        <w:t xml:space="preserve"> all the features </w:t>
-      </w:r>
-      <w:proofErr w:type="spellStart"/>
-      <w:r>
-        <w:t>with</w:t>
-      </w:r>
-      <w:proofErr w:type="spellEnd"/>
-      <w:r>
-        <w:t xml:space="preserve"> the </w:t>
-      </w:r>
-      <w:proofErr w:type="spellStart"/>
-      <w:r>
-        <w:t>target</w:t>
-      </w:r>
-      <w:proofErr w:type="spellEnd"/>
+      </w:pPr>
+    </w:p>
+    <w:p>
+      <w:pPr>
+        <w:pStyle w:val="Heading1"/>
+      </w:pPr>
+      <w:r>
+        <w:t>Visualization of all the features with the target</w:t>
+      </w:r>
     </w:p>
     <w:tbl>
       <w:tblPr>
-        <w:tblStyle w:val="Oformateradtabell4"/>
+        <w:tblStyle w:val="PlainTable4"/>
         <w:tblW w:w="11766" w:type="dxa"/>
         <w:tblInd w:w="-1200" w:type="dxa"/>
         <w:tblLook w:val="06A0" w:firstRow="1" w:lastRow="0" w:firstColumn="1" w:lastColumn="0" w:noHBand="1" w:noVBand="1"/>
@@ -644,20 +610,20 @@
     <w:p>
       <w:pPr>
         <w:rPr>
-          <w:rStyle w:val="Rubrik1Char"/>
-        </w:rPr>
-      </w:pPr>
-    </w:p>
-    <w:p>
-      <w:pPr>
-        <w:rPr>
-          <w:rStyle w:val="Rubrik1Char"/>
-          <w:lang w:val="en-GB"/>
-        </w:rPr>
-      </w:pPr>
-      <w:r>
-        <w:rPr>
-          <w:rStyle w:val="Rubrik1Char"/>
+          <w:rStyle w:val="Heading1Char"/>
+        </w:rPr>
+      </w:pPr>
+    </w:p>
+    <w:p>
+      <w:pPr>
+        <w:rPr>
+          <w:rStyle w:val="Heading1Char"/>
+          <w:lang w:val="en-GB"/>
+        </w:rPr>
+      </w:pPr>
+      <w:r>
+        <w:rPr>
+          <w:rStyle w:val="Heading1Char"/>
           <w:lang w:val="en-GB"/>
         </w:rPr>
         <w:lastRenderedPageBreak/>
@@ -665,7 +631,7 @@
       </w:r>
       <w:r>
         <w:rPr>
-          <w:rStyle w:val="Rubrik1Char"/>
+          <w:rStyle w:val="Heading1Char"/>
           <w:lang w:val="en-GB"/>
         </w:rPr>
         <w:t>1</w:t>
@@ -674,7 +640,7 @@
     <w:p>
       <w:pPr>
         <w:rPr>
-          <w:rStyle w:val="Rubrik1Char"/>
+          <w:rStyle w:val="Heading1Char"/>
           <w:rFonts w:asciiTheme="minorHAnsi" w:eastAsiaTheme="minorEastAsia" w:hAnsiTheme="minorHAnsi" w:cstheme="minorBidi"/>
           <w:color w:val="auto"/>
           <w:sz w:val="22"/>
@@ -684,7 +650,7 @@
       </w:pPr>
       <w:r>
         <w:rPr>
-          <w:rStyle w:val="Rubrik1Char"/>
+          <w:rStyle w:val="Heading1Char"/>
           <w:rFonts w:asciiTheme="minorHAnsi" w:eastAsiaTheme="minorEastAsia" w:hAnsiTheme="minorHAnsi" w:cstheme="minorBidi"/>
           <w:color w:val="auto"/>
           <w:sz w:val="22"/>
@@ -695,7 +661,7 @@
       </w:r>
       <w:r>
         <w:rPr>
-          <w:rStyle w:val="Rubrik1Char"/>
+          <w:rStyle w:val="Heading1Char"/>
           <w:rFonts w:asciiTheme="minorHAnsi" w:eastAsiaTheme="minorEastAsia" w:hAnsiTheme="minorHAnsi" w:cstheme="minorBidi"/>
           <w:color w:val="auto"/>
           <w:sz w:val="22"/>
@@ -706,7 +672,7 @@
       </w:r>
       <w:r>
         <w:rPr>
-          <w:rStyle w:val="Rubrik1Char"/>
+          <w:rStyle w:val="Heading1Char"/>
           <w:rFonts w:asciiTheme="minorHAnsi" w:eastAsiaTheme="minorEastAsia" w:hAnsiTheme="minorHAnsi" w:cstheme="minorBidi"/>
           <w:color w:val="auto"/>
           <w:sz w:val="22"/>
@@ -717,7 +683,7 @@
       </w:r>
       <w:r>
         <w:rPr>
-          <w:rStyle w:val="Rubrik1Char"/>
+          <w:rStyle w:val="Heading1Char"/>
           <w:rFonts w:asciiTheme="minorHAnsi" w:eastAsiaTheme="minorEastAsia" w:hAnsiTheme="minorHAnsi" w:cstheme="minorBidi"/>
           <w:color w:val="auto"/>
           <w:sz w:val="22"/>
@@ -728,7 +694,7 @@
       </w:r>
       <w:r>
         <w:rPr>
-          <w:rStyle w:val="Rubrik1Char"/>
+          <w:rStyle w:val="Heading1Char"/>
           <w:rFonts w:asciiTheme="minorHAnsi" w:eastAsiaTheme="minorEastAsia" w:hAnsiTheme="minorHAnsi" w:cstheme="minorBidi"/>
           <w:color w:val="auto"/>
           <w:sz w:val="22"/>
@@ -740,7 +706,7 @@
     </w:p>
     <w:p>
       <w:pPr>
-        <w:pStyle w:val="HTML-frformaterad"/>
+        <w:pStyle w:val="HTMLPreformatted"/>
         <w:shd w:val="clear" w:color="auto" w:fill="2B2B2B"/>
         <w:rPr>
           <w:color w:val="A9B7C6"/>
@@ -940,7 +906,7 @@
     <w:p>
       <w:pPr>
         <w:rPr>
-          <w:rStyle w:val="Rubrik1Char"/>
+          <w:rStyle w:val="Heading1Char"/>
           <w:rFonts w:asciiTheme="minorHAnsi" w:eastAsiaTheme="minorEastAsia" w:hAnsiTheme="minorHAnsi" w:cstheme="minorBidi"/>
           <w:color w:val="auto"/>
           <w:sz w:val="22"/>
@@ -950,7 +916,7 @@
       </w:pPr>
       <w:r>
         <w:rPr>
-          <w:rStyle w:val="Rubrik1Char"/>
+          <w:rStyle w:val="Heading1Char"/>
           <w:rFonts w:asciiTheme="minorHAnsi" w:eastAsiaTheme="minorEastAsia" w:hAnsiTheme="minorHAnsi" w:cstheme="minorBidi"/>
           <w:color w:val="auto"/>
           <w:sz w:val="22"/>
@@ -961,7 +927,7 @@
       </w:r>
       <w:r>
         <w:rPr>
-          <w:rStyle w:val="Rubrik1Char"/>
+          <w:rStyle w:val="Heading1Char"/>
           <w:rFonts w:asciiTheme="minorHAnsi" w:eastAsiaTheme="minorEastAsia" w:hAnsiTheme="minorHAnsi" w:cstheme="minorBidi"/>
           <w:color w:val="auto"/>
           <w:sz w:val="22"/>
@@ -974,7 +940,7 @@
     <w:p>
       <w:pPr>
         <w:rPr>
-          <w:rStyle w:val="Rubrik1Char"/>
+          <w:rStyle w:val="Heading1Char"/>
           <w:rFonts w:asciiTheme="minorHAnsi" w:eastAsiaTheme="minorEastAsia" w:hAnsiTheme="minorHAnsi" w:cstheme="minorBidi"/>
           <w:color w:val="auto"/>
           <w:sz w:val="22"/>
@@ -984,8 +950,9 @@
       </w:pPr>
       <w:r>
         <w:rPr>
-          <w:rStyle w:val="Rubrik1Char"/>
+          <w:rStyle w:val="Heading1Char"/>
           <w:rFonts w:asciiTheme="minorHAnsi" w:eastAsiaTheme="minorEastAsia" w:hAnsiTheme="minorHAnsi" w:cstheme="minorBidi"/>
+          <w:noProof/>
           <w:color w:val="auto"/>
           <w:sz w:val="22"/>
           <w:szCs w:val="22"/>
@@ -1149,7 +1116,7 @@
     <w:p>
       <w:r>
         <w:rPr>
-          <w:rStyle w:val="Rubrik2Char"/>
+          <w:rStyle w:val="Heading2Char"/>
         </w:rPr>
         <w:t>Results:</w:t>
       </w:r>
@@ -1184,7 +1151,7 @@
     <w:p>
       <w:pPr>
         <w:rPr>
-          <w:rStyle w:val="Rubrik1Char"/>
+          <w:rStyle w:val="Heading1Char"/>
           <w:rFonts w:asciiTheme="minorHAnsi" w:eastAsiaTheme="minorEastAsia" w:hAnsiTheme="minorHAnsi" w:cstheme="minorBidi"/>
           <w:color w:val="auto"/>
           <w:sz w:val="22"/>
@@ -1223,62 +1190,20 @@
       </w:r>
       <w:r>
         <w:rPr>
-          <w:rStyle w:val="Rubrik1Char"/>
-        </w:rPr>
-        <w:t xml:space="preserve">The </w:t>
-      </w:r>
-      <w:proofErr w:type="spellStart"/>
-      <w:r>
-        <w:rPr>
-          <w:rStyle w:val="Rubrik1Char"/>
-        </w:rPr>
-        <w:t>code</w:t>
-      </w:r>
-      <w:proofErr w:type="spellEnd"/>
-      <w:r>
-        <w:rPr>
-          <w:rStyle w:val="Rubrik1Char"/>
-        </w:rPr>
-        <w:t xml:space="preserve">, </w:t>
-      </w:r>
-      <w:proofErr w:type="spellStart"/>
-      <w:r>
-        <w:rPr>
-          <w:rStyle w:val="Rubrik1Char"/>
-        </w:rPr>
-        <w:t>graph</w:t>
-      </w:r>
-      <w:proofErr w:type="spellEnd"/>
-      <w:r>
-        <w:rPr>
-          <w:rStyle w:val="Rubrik1Char"/>
-        </w:rPr>
-        <w:t xml:space="preserve">, r2_score, </w:t>
-      </w:r>
-      <w:proofErr w:type="spellStart"/>
-      <w:r>
-        <w:rPr>
-          <w:rStyle w:val="Rubrik1Char"/>
-        </w:rPr>
-        <w:t>weight</w:t>
-      </w:r>
-      <w:proofErr w:type="spellEnd"/>
-      <w:r>
-        <w:rPr>
-          <w:rStyle w:val="Rubrik1Char"/>
-        </w:rPr>
-        <w:t xml:space="preserve"> and bias for problem 2</w:t>
-      </w:r>
-      <w:r>
-        <w:rPr>
-          <w:b/>
-          <w:sz w:val="28"/>
-        </w:rPr>
-        <w:br/>
-      </w:r>
-      <w:r>
-        <w:rPr>
-          <w:rStyle w:val="Rubrik1Char"/>
+          <w:rStyle w:val="Heading1Char"/>
+        </w:rPr>
+        <w:t>The code, graph, r2_score, weight and bias for problem 2</w:t>
+      </w:r>
+      <w:r>
+        <w:rPr>
+          <w:b/>
+          <w:sz w:val="28"/>
+        </w:rPr>
+        <w:br/>
+      </w:r>
+      <w:r>
+        <w:rPr>
+          <w:rStyle w:val="Heading1Char"/>
           <w:rFonts w:asciiTheme="minorHAnsi" w:eastAsiaTheme="minorEastAsia" w:hAnsiTheme="minorHAnsi" w:cstheme="minorBidi"/>
           <w:color w:val="auto"/>
           <w:sz w:val="22"/>
@@ -1289,7 +1214,7 @@
       </w:r>
       <w:r>
         <w:rPr>
-          <w:rStyle w:val="Rubrik1Char"/>
+          <w:rStyle w:val="Heading1Char"/>
           <w:rFonts w:asciiTheme="minorHAnsi" w:eastAsiaTheme="minorEastAsia" w:hAnsiTheme="minorHAnsi" w:cstheme="minorBidi"/>
           <w:color w:val="auto"/>
           <w:sz w:val="22"/>
@@ -1300,7 +1225,7 @@
       </w:r>
       <w:r>
         <w:rPr>
-          <w:rStyle w:val="Rubrik1Char"/>
+          <w:rStyle w:val="Heading1Char"/>
           <w:rFonts w:asciiTheme="minorHAnsi" w:eastAsiaTheme="minorEastAsia" w:hAnsiTheme="minorHAnsi" w:cstheme="minorBidi"/>
           <w:color w:val="auto"/>
           <w:sz w:val="22"/>
@@ -1309,12 +1234,10 @@
         </w:rPr>
         <w:t xml:space="preserve">: </w:t>
       </w:r>
-      <w:bookmarkStart w:id="1" w:name="_GoBack"/>
-      <w:bookmarkEnd w:id="1"/>
-    </w:p>
-    <w:p>
-      <w:pPr>
-        <w:pStyle w:val="HTML-frformaterad"/>
+    </w:p>
+    <w:p>
+      <w:pPr>
+        <w:pStyle w:val="HTMLPreformatted"/>
         <w:shd w:val="clear" w:color="auto" w:fill="2B2B2B"/>
         <w:rPr>
           <w:color w:val="A9B7C6"/>
@@ -2210,7 +2133,7 @@
     <w:p>
       <w:pPr>
         <w:rPr>
-          <w:rStyle w:val="Rubrik1Char"/>
+          <w:rStyle w:val="Heading1Char"/>
           <w:rFonts w:asciiTheme="minorHAnsi" w:eastAsiaTheme="minorEastAsia" w:hAnsiTheme="minorHAnsi" w:cstheme="minorBidi"/>
           <w:color w:val="auto"/>
           <w:sz w:val="22"/>
@@ -2220,8 +2143,9 @@
       </w:pPr>
       <w:r>
         <w:rPr>
-          <w:rStyle w:val="Rubrik1Char"/>
+          <w:rStyle w:val="Heading1Char"/>
           <w:rFonts w:asciiTheme="minorHAnsi" w:eastAsiaTheme="minorEastAsia" w:hAnsiTheme="minorHAnsi" w:cstheme="minorBidi"/>
+          <w:noProof/>
           <w:color w:val="auto"/>
           <w:sz w:val="22"/>
           <w:szCs w:val="22"/>
@@ -2303,7 +2227,7 @@
       </w:r>
       <w:r>
         <w:rPr>
-          <w:rStyle w:val="Rubrik1Char"/>
+          <w:rStyle w:val="Heading1Char"/>
           <w:rFonts w:asciiTheme="minorHAnsi" w:eastAsiaTheme="minorEastAsia" w:hAnsiTheme="minorHAnsi" w:cstheme="minorBidi"/>
           <w:color w:val="auto"/>
           <w:sz w:val="22"/>
@@ -2314,7 +2238,7 @@
       </w:r>
       <w:r>
         <w:rPr>
-          <w:rStyle w:val="Rubrik1Char"/>
+          <w:rStyle w:val="Heading1Char"/>
           <w:rFonts w:asciiTheme="minorHAnsi" w:eastAsiaTheme="minorEastAsia" w:hAnsiTheme="minorHAnsi" w:cstheme="minorBidi"/>
           <w:color w:val="auto"/>
           <w:sz w:val="22"/>
@@ -2405,31 +2329,31 @@
       </w:pPr>
       <w:r>
         <w:rPr>
-          <w:rStyle w:val="Rubrik2Char"/>
-        </w:rPr>
-        <w:br/>
-      </w:r>
-      <w:r>
-        <w:rPr>
-          <w:rStyle w:val="Rubrik2Char"/>
-        </w:rPr>
-        <w:br/>
-      </w:r>
-      <w:r>
-        <w:rPr>
-          <w:rStyle w:val="Rubrik2Char"/>
-        </w:rPr>
-        <w:br/>
-      </w:r>
-      <w:r>
-        <w:rPr>
-          <w:rStyle w:val="Rubrik2Char"/>
-        </w:rPr>
-        <w:br/>
-      </w:r>
-      <w:r>
-        <w:rPr>
-          <w:rStyle w:val="Rubrik2Char"/>
+          <w:rStyle w:val="Heading2Char"/>
+        </w:rPr>
+        <w:br/>
+      </w:r>
+      <w:r>
+        <w:rPr>
+          <w:rStyle w:val="Heading2Char"/>
+        </w:rPr>
+        <w:br/>
+      </w:r>
+      <w:r>
+        <w:rPr>
+          <w:rStyle w:val="Heading2Char"/>
+        </w:rPr>
+        <w:br/>
+      </w:r>
+      <w:r>
+        <w:rPr>
+          <w:rStyle w:val="Heading2Char"/>
+        </w:rPr>
+        <w:br/>
+      </w:r>
+      <w:r>
+        <w:rPr>
+          <w:rStyle w:val="Heading2Char"/>
         </w:rPr>
         <w:lastRenderedPageBreak/>
         <w:t>Results:</w:t>
@@ -2473,53 +2397,37 @@
     </w:p>
     <w:p>
       <w:pPr>
-        <w:pStyle w:val="Rubrik1"/>
-      </w:pPr>
-      <w:r>
-        <w:t xml:space="preserve">Compare Problem1 and Problem2, show </w:t>
+        <w:pStyle w:val="Heading1"/>
+      </w:pPr>
+      <w:r>
+        <w:t>Compare Problem1 and Problem2, show what you go</w:t>
+      </w:r>
+      <w:r>
+        <w:t>t</w:t>
+      </w:r>
+    </w:p>
+    <w:p>
+      <w:r>
+        <w:t>The regression score for the two problems</w:t>
+      </w:r>
+      <w:r>
+        <w:t xml:space="preserve"> using the feature Cement</w:t>
+      </w:r>
+      <w:r>
+        <w:t xml:space="preserve"> are very similar, </w:t>
+      </w:r>
+      <w:r>
+        <w:t>0.2518351362829808</w:t>
+      </w:r>
+      <w:r>
+        <w:t xml:space="preserve"> using the model from </w:t>
       </w:r>
       <w:proofErr w:type="spellStart"/>
       <w:r>
-        <w:t>what</w:t>
+        <w:t>sklearn</w:t>
       </w:r>
       <w:proofErr w:type="spellEnd"/>
       <w:r>
-        <w:t xml:space="preserve"> </w:t>
-      </w:r>
-      <w:proofErr w:type="spellStart"/>
-      <w:r>
-        <w:t>you</w:t>
-      </w:r>
-      <w:proofErr w:type="spellEnd"/>
-      <w:r>
-        <w:t xml:space="preserve"> go</w:t>
-      </w:r>
-      <w:r>
-        <w:t>t</w:t>
-      </w:r>
-    </w:p>
-    <w:p>
-      <w:r>
-        <w:t>The regression score for the two problems</w:t>
-      </w:r>
-      <w:r>
-        <w:t xml:space="preserve"> using the feature Cement</w:t>
-      </w:r>
-      <w:r>
-        <w:t xml:space="preserve"> are very similar, </w:t>
-      </w:r>
-      <w:r>
-        <w:t>0.2518351362829808</w:t>
-      </w:r>
-      <w:r>
-        <w:t xml:space="preserve"> using the model from </w:t>
-      </w:r>
-      <w:proofErr w:type="spellStart"/>
-      <w:r>
-        <w:t>sklearn</w:t>
-      </w:r>
-      <w:proofErr w:type="spellEnd"/>
-      <w:r>
         <w:t xml:space="preserve"> and </w:t>
       </w:r>
       <w:r>
@@ -2549,7 +2457,7 @@
       </w:pPr>
       <w:r>
         <w:rPr>
-          <w:rStyle w:val="Rubrik1Char"/>
+          <w:rStyle w:val="Heading1Char"/>
           <w:lang w:val="en-GB"/>
         </w:rPr>
         <w:t>The code, MSE, and the r2_score for problem 3</w:t>
@@ -2557,7 +2465,7 @@
     </w:p>
     <w:p>
       <w:pPr>
-        <w:pStyle w:val="HTML-frformaterad"/>
+        <w:pStyle w:val="HTMLPreformatted"/>
         <w:shd w:val="clear" w:color="auto" w:fill="2B2B2B"/>
         <w:rPr>
           <w:color w:val="A9B7C6"/>
@@ -2870,75 +2778,163 @@
     </w:p>
     <w:p>
       <w:pPr>
-        <w:pStyle w:val="Rubrik1"/>
-      </w:pPr>
-      <w:r>
-        <w:t xml:space="preserve">Compare the performance between </w:t>
-      </w:r>
-      <w:proofErr w:type="spellStart"/>
-      <w:r>
-        <w:t>two</w:t>
-      </w:r>
-      <w:proofErr w:type="spellEnd"/>
-      <w:r>
-        <w:t xml:space="preserve"> different </w:t>
-      </w:r>
-      <w:proofErr w:type="spellStart"/>
-      <w:r>
-        <w:t>update</w:t>
-      </w:r>
-      <w:proofErr w:type="spellEnd"/>
-      <w:r>
-        <w:t xml:space="preserve"> </w:t>
-      </w:r>
-      <w:proofErr w:type="spellStart"/>
-      <w:r>
-        <w:t>method</w:t>
-      </w:r>
-      <w:proofErr w:type="spellEnd"/>
-      <w:r>
-        <w:br/>
-      </w:r>
-    </w:p>
-    <w:p>
-      <w:pPr>
-        <w:rPr>
-          <w:b/>
-          <w:sz w:val="28"/>
-        </w:rPr>
-      </w:pPr>
-      <w:r>
-        <w:rPr>
-          <w:rStyle w:val="Rubrik1Char"/>
-        </w:rPr>
-        <w:t xml:space="preserve">The </w:t>
-      </w:r>
-      <w:proofErr w:type="spellStart"/>
-      <w:r>
-        <w:rPr>
-          <w:rStyle w:val="Rubrik1Char"/>
-        </w:rPr>
-        <w:t>code</w:t>
-      </w:r>
-      <w:proofErr w:type="spellEnd"/>
-      <w:r>
-        <w:rPr>
-          <w:rStyle w:val="Rubrik1Char"/>
-        </w:rPr>
-        <w:t>, MSE, and the r2_score for problem 4</w:t>
-      </w:r>
-    </w:p>
-    <w:p>
-      <w:pPr>
-        <w:pStyle w:val="Rubrik1"/>
-      </w:pPr>
-      <w:r>
+        <w:pStyle w:val="Heading1"/>
+        <w:rPr>
+          <w:color w:val="auto"/>
+          <w:sz w:val="22"/>
+          <w:szCs w:val="22"/>
+        </w:rPr>
+      </w:pPr>
+      <w:r>
+        <w:t>Compare the performance between two different update method</w:t>
+      </w:r>
+    </w:p>
+    <w:p>
+      <w:pPr>
+        <w:rPr>
+          <w:lang w:val="sv-SE" w:eastAsia="zh-CN"/>
+        </w:rPr>
+      </w:pPr>
+      <w:r>
+        <w:rPr>
+          <w:lang w:val="sv-SE" w:eastAsia="zh-CN"/>
+        </w:rPr>
+        <w:t xml:space="preserve">Code for updating wj only </w:t>
+      </w:r>
+      <w:r>
+        <w:rPr>
+          <w:lang w:val="sv-SE" w:eastAsia="zh-CN"/>
+        </w:rPr>
+        <w:t>:</w:t>
+      </w:r>
+    </w:p>
+    <w:p>
+      <w:pPr>
+        <w:rPr>
+          <w:lang w:val="sv-SE" w:eastAsia="zh-CN"/>
+        </w:rPr>
+      </w:pPr>
+      <w:r>
+        <w:rPr>
+          <w:noProof/>
+          <w:lang w:val="sv-SE" w:eastAsia="zh-CN"/>
+        </w:rPr>
+        <w:drawing>
+          <wp:inline distT="0" distB="0" distL="0" distR="0" wp14:anchorId="64EE0F75" wp14:editId="44EC0B99">
+            <wp:extent cx="4486901" cy="924054"/>
+            <wp:effectExtent l="0" t="0" r="9525" b="9525"/>
+            <wp:docPr id="1" name="Picture 1"/>
+            <wp:cNvGraphicFramePr>
+              <a:graphicFrameLocks xmlns:a="http://schemas.openxmlformats.org/drawingml/2006/main" noChangeAspect="1"/>
+            </wp:cNvGraphicFramePr>
+            <a:graphic xmlns:a="http://schemas.openxmlformats.org/drawingml/2006/main">
+              <a:graphicData uri="http://schemas.openxmlformats.org/drawingml/2006/picture">
+                <pic:pic xmlns:pic="http://schemas.openxmlformats.org/drawingml/2006/picture">
+                  <pic:nvPicPr>
+                    <pic:cNvPr id="1" name="Capture.PNG"/>
+                    <pic:cNvPicPr/>
+                  </pic:nvPicPr>
+                  <pic:blipFill>
+                    <a:blip r:embed="rId17">
+                      <a:extLst>
+                        <a:ext uri="{28A0092B-C50C-407E-A947-70E740481C1C}">
+                          <a14:useLocalDpi xmlns:a14="http://schemas.microsoft.com/office/drawing/2010/main" val="0"/>
+                        </a:ext>
+                      </a:extLst>
+                    </a:blip>
+                    <a:stretch>
+                      <a:fillRect/>
+                    </a:stretch>
+                  </pic:blipFill>
+                  <pic:spPr>
+                    <a:xfrm>
+                      <a:off x="0" y="0"/>
+                      <a:ext cx="4486901" cy="924054"/>
+                    </a:xfrm>
+                    <a:prstGeom prst="rect">
+                      <a:avLst/>
+                    </a:prstGeom>
+                  </pic:spPr>
+                </pic:pic>
+              </a:graphicData>
+            </a:graphic>
+          </wp:inline>
+        </w:drawing>
+      </w:r>
+    </w:p>
+    <w:p>
+      <w:pPr>
+        <w:rPr>
+          <w:lang w:val="sv-SE" w:eastAsia="zh-CN"/>
+        </w:rPr>
+      </w:pPr>
+      <w:r>
+        <w:rPr>
+          <w:lang w:val="sv-SE" w:eastAsia="zh-CN"/>
+        </w:rPr>
+        <w:t xml:space="preserve">MSE for this method: </w:t>
+      </w:r>
+      <w:r>
+        <w:rPr>
+          <w:lang w:val="sv-SE" w:eastAsia="zh-CN"/>
+        </w:rPr>
+        <w:t>505.8533525014217</w:t>
+      </w:r>
+    </w:p>
+    <w:p>
+      <w:pPr>
+        <w:rPr>
+          <w:lang w:val="sv-SE" w:eastAsia="zh-CN"/>
+        </w:rPr>
+      </w:pPr>
+      <w:r>
+        <w:rPr>
+          <w:lang w:val="sv-SE" w:eastAsia="zh-CN"/>
+        </w:rPr>
+        <w:t xml:space="preserve">R2 Score: </w:t>
+      </w:r>
+      <w:r>
+        <w:rPr>
+          <w:lang w:val="sv-SE" w:eastAsia="zh-CN"/>
+        </w:rPr>
+        <w:t>-0.9631304302676924</w:t>
+      </w:r>
+    </w:p>
+    <w:p>
+      <w:pPr>
+        <w:rPr>
+          <w:lang w:val="sv-SE" w:eastAsia="zh-CN"/>
+        </w:rPr>
+      </w:pPr>
+      <w:bookmarkStart w:id="1" w:name="_GoBack"/>
+      <w:bookmarkEnd w:id="1"/>
+    </w:p>
+    <w:p>
+      <w:pPr>
+        <w:rPr>
+          <w:b/>
+          <w:sz w:val="28"/>
+        </w:rPr>
+      </w:pPr>
+      <w:r>
+        <w:rPr>
+          <w:rStyle w:val="Heading1Char"/>
+        </w:rPr>
+        <w:t>The code, MSE, and the r2_score for problem 4</w:t>
+      </w:r>
+    </w:p>
+    <w:p>
+      <w:pPr>
+        <w:pStyle w:val="Heading1"/>
+      </w:pPr>
+      <w:r>
+        <w:lastRenderedPageBreak/>
         <w:t>Answer the question</w:t>
       </w:r>
     </w:p>
     <w:p>
       <w:pPr>
-        <w:pStyle w:val="Rubrik2"/>
+        <w:pStyle w:val="Heading2"/>
       </w:pPr>
       <w:r>
         <w:t>1. What is overfitting?</w:t>
@@ -2959,7 +2955,7 @@
     </w:p>
     <w:p>
       <w:pPr>
-        <w:pStyle w:val="Rubrik2"/>
+        <w:pStyle w:val="Heading2"/>
       </w:pPr>
       <w:r>
         <w:t>2. Stochastic gradient descent is also a kind of gradient descent, what is the benefit of using SGD?</w:t>
@@ -2994,10 +2990,9 @@
     </w:p>
     <w:p>
       <w:pPr>
-        <w:pStyle w:val="Rubrik2"/>
-      </w:pPr>
-      <w:r>
-        <w:lastRenderedPageBreak/>
+        <w:pStyle w:val="Heading2"/>
+      </w:pPr>
+      <w:r>
         <w:t>3. Why the different initial value to GD model may cause different result?</w:t>
       </w:r>
     </w:p>
@@ -3030,7 +3025,7 @@
     </w:p>
     <w:p>
       <w:pPr>
-        <w:pStyle w:val="Rubrik2"/>
+        <w:pStyle w:val="Heading2"/>
       </w:pPr>
       <w:r>
         <w:t>4. What is the bad learning rate? What problem will happen if we use it?</w:t>
@@ -3057,7 +3052,7 @@
     </w:p>
     <w:p>
       <w:pPr>
-        <w:pStyle w:val="Rubrik2"/>
+        <w:pStyle w:val="Heading2"/>
       </w:pPr>
       <w:r>
         <w:t>5. After finishing this homework, what have you learned, what problems you encountered, and how the problems were solved?</w:t>
@@ -3120,7 +3115,7 @@
       </w:r>
     </w:p>
     <w:sectPr>
-      <w:headerReference w:type="default" r:id="rId17"/>
+      <w:headerReference w:type="default" r:id="rId18"/>
       <w:pgSz w:w="12240" w:h="15840"/>
       <w:pgMar w:top="1440" w:right="1440" w:bottom="1440" w:left="1440" w:header="720" w:footer="720" w:gutter="0"/>
       <w:cols w:space="720"/>
@@ -3184,7 +3179,7 @@
 <w:hdr xmlns:wpc="http://schemas.microsoft.com/office/word/2010/wordprocessingCanvas" xmlns:cx="http://schemas.microsoft.com/office/drawing/2014/chartex" xmlns:cx1="http://schemas.microsoft.com/office/drawing/2015/9/8/chartex" xmlns:cx2="http://schemas.microsoft.com/office/drawing/2015/10/21/chartex" xmlns:cx3="http://schemas.microsoft.com/office/drawing/2016/5/9/chartex" xmlns:cx4="http://schemas.microsoft.com/office/drawing/2016/5/10/chartex" xmlns:cx5="http://schemas.microsoft.com/office/drawing/2016/5/11/chartex" xmlns:cx6="http://schemas.microsoft.com/office/drawing/2016/5/12/chartex" xmlns:cx7="http://schemas.microsoft.com/office/drawing/2016/5/13/chartex" xmlns:cx8="http://schemas.microsoft.com/office/drawing/2016/5/14/chartex" xmlns:mc="http://schemas.openxmlformats.org/markup-compatibility/2006" xmlns:aink="http://schemas.microsoft.com/office/drawing/2016/ink" xmlns:am3d="http://schemas.microsoft.com/office/drawing/2017/model3d" xmlns:o="urn:schemas-microsoft-com:office:office" xmlns:r="http://schemas.openxmlformats.org/officeDocument/2006/relationships" xmlns:m="http://schemas.openxmlformats.org/officeDocument/2006/math" xmlns:v="urn:schemas-microsoft-com:vml" xmlns:wp14="http://schemas.microsoft.com/office/word/2010/wordprocessingDrawing" xmlns:wp="http://schemas.openxmlformats.org/drawingml/2006/wordprocessingDrawing" xmlns:w10="urn:schemas-microsoft-com:office:word" xmlns:w="http://schemas.openxmlformats.org/wordprocessingml/2006/main" xmlns:w14="http://schemas.microsoft.com/office/word/2010/wordml" xmlns:w15="http://schemas.microsoft.com/office/word/2012/wordml" xmlns:w16cid="http://schemas.microsoft.com/office/word/2016/wordml/cid" xmlns:w16se="http://schemas.microsoft.com/office/word/2015/wordml/symex" xmlns:wpg="http://schemas.microsoft.com/office/word/2010/wordprocessingGroup" xmlns:wpi="http://schemas.microsoft.com/office/word/2010/wordprocessingInk" xmlns:wne="http://schemas.microsoft.com/office/word/2006/wordml" xmlns:wps="http://schemas.microsoft.com/office/word/2010/wordprocessingShape" mc:Ignorable="w14 w15 w16se w16cid wp14">
   <w:p>
     <w:pPr>
-      <w:pStyle w:val="Normalwebb"/>
+      <w:pStyle w:val="NormalWeb"/>
       <w:spacing w:before="0" w:beforeAutospacing="0" w:after="0" w:afterAutospacing="0"/>
       <w:rPr>
         <w:rFonts w:asciiTheme="majorHAnsi" w:hAnsiTheme="majorHAnsi" w:cstheme="majorHAnsi"/>
@@ -3211,29 +3206,7 @@
         <w:lang w:val="sv-SE" w:eastAsia="zh-CN"/>
       </w:rPr>
       <w:br/>
-      <w:t xml:space="preserve">Aleksas </w:t>
-    </w:r>
-    <w:proofErr w:type="spellStart"/>
-    <w:r>
-      <w:rPr>
-        <w:rFonts w:asciiTheme="majorHAnsi" w:hAnsiTheme="majorHAnsi" w:cstheme="majorHAnsi"/>
-        <w:color w:val="000000"/>
-        <w:sz w:val="18"/>
-        <w:szCs w:val="22"/>
-        <w:lang w:val="sv-SE" w:eastAsia="zh-CN"/>
-      </w:rPr>
-      <w:t>Prelgauskis</w:t>
-    </w:r>
-    <w:proofErr w:type="spellEnd"/>
-    <w:r>
-      <w:rPr>
-        <w:rFonts w:asciiTheme="majorHAnsi" w:hAnsiTheme="majorHAnsi" w:cstheme="majorHAnsi"/>
-        <w:color w:val="000000"/>
-        <w:sz w:val="18"/>
-        <w:szCs w:val="22"/>
-        <w:lang w:val="sv-SE" w:eastAsia="zh-CN"/>
-      </w:rPr>
-      <w:t>, A071705</w:t>
+      <w:t>Aleksas Prelgauskis, A071705</w:t>
     </w:r>
   </w:p>
   <w:p>
@@ -3253,52 +3226,12 @@
         <w:sz w:val="18"/>
         <w:lang w:val="sv-SE"/>
       </w:rPr>
-      <w:t xml:space="preserve">Jorge Damian </w:t>
-    </w:r>
-    <w:proofErr w:type="spellStart"/>
-    <w:r>
-      <w:rPr>
-        <w:rFonts w:asciiTheme="majorHAnsi" w:eastAsia="Times New Roman" w:hAnsiTheme="majorHAnsi" w:cstheme="majorHAnsi"/>
-        <w:color w:val="000000"/>
-        <w:sz w:val="18"/>
-        <w:lang w:val="sv-SE"/>
-      </w:rPr>
-      <w:t>Pineda</w:t>
-    </w:r>
-    <w:proofErr w:type="spellEnd"/>
-    <w:r>
-      <w:rPr>
-        <w:rFonts w:asciiTheme="majorHAnsi" w:eastAsia="Times New Roman" w:hAnsiTheme="majorHAnsi" w:cstheme="majorHAnsi"/>
-        <w:color w:val="000000"/>
-        <w:sz w:val="18"/>
-        <w:lang w:val="sv-SE"/>
-      </w:rPr>
-      <w:t xml:space="preserve"> </w:t>
-    </w:r>
-    <w:proofErr w:type="spellStart"/>
-    <w:r>
-      <w:rPr>
-        <w:rFonts w:asciiTheme="majorHAnsi" w:eastAsia="Times New Roman" w:hAnsiTheme="majorHAnsi" w:cstheme="majorHAnsi"/>
-        <w:color w:val="000000"/>
-        <w:sz w:val="18"/>
-        <w:lang w:val="sv-SE"/>
-      </w:rPr>
-      <w:t>Alvarado</w:t>
-    </w:r>
-    <w:proofErr w:type="spellEnd"/>
-    <w:r>
-      <w:rPr>
-        <w:rFonts w:asciiTheme="majorHAnsi" w:eastAsia="Times New Roman" w:hAnsiTheme="majorHAnsi" w:cstheme="majorHAnsi"/>
-        <w:color w:val="000000"/>
-        <w:sz w:val="18"/>
-        <w:lang w:val="sv-SE"/>
-      </w:rPr>
-      <w:t xml:space="preserve">, 0416330 </w:t>
+      <w:t xml:space="preserve">Jorge Damian Pineda Alvarado, 0416330 </w:t>
     </w:r>
   </w:p>
   <w:p>
     <w:pPr>
-      <w:pStyle w:val="Sidhuvud"/>
+      <w:pStyle w:val="Header"/>
       <w:rPr>
         <w:lang w:val="sv-SE"/>
       </w:rPr>
@@ -3802,11 +3735,11 @@
     <w:name w:val="Normal"/>
     <w:qFormat/>
   </w:style>
-  <w:style w:type="paragraph" w:styleId="Rubrik1">
+  <w:style w:type="paragraph" w:styleId="Heading1">
     <w:name w:val="heading 1"/>
     <w:basedOn w:val="Normal"/>
     <w:next w:val="Normal"/>
-    <w:link w:val="Rubrik1Char"/>
+    <w:link w:val="Heading1Char"/>
     <w:uiPriority w:val="9"/>
     <w:qFormat/>
     <w:rsid w:val="007141D0"/>
@@ -3824,11 +3757,11 @@
       <w:lang w:val="sv-SE" w:eastAsia="zh-CN"/>
     </w:rPr>
   </w:style>
-  <w:style w:type="paragraph" w:styleId="Rubrik2">
+  <w:style w:type="paragraph" w:styleId="Heading2">
     <w:name w:val="heading 2"/>
     <w:basedOn w:val="Normal"/>
     <w:next w:val="Normal"/>
-    <w:link w:val="Rubrik2Char"/>
+    <w:link w:val="Heading2Char"/>
     <w:uiPriority w:val="9"/>
     <w:unhideWhenUsed/>
     <w:qFormat/>
@@ -3846,13 +3779,13 @@
       <w:szCs w:val="26"/>
     </w:rPr>
   </w:style>
-  <w:style w:type="character" w:default="1" w:styleId="Standardstycketeckensnitt">
+  <w:style w:type="character" w:default="1" w:styleId="DefaultParagraphFont">
     <w:name w:val="Default Paragraph Font"/>
     <w:uiPriority w:val="1"/>
     <w:semiHidden/>
     <w:unhideWhenUsed/>
   </w:style>
-  <w:style w:type="table" w:default="1" w:styleId="Normaltabell">
+  <w:style w:type="table" w:default="1" w:styleId="TableNormal">
     <w:name w:val="Normal Table"/>
     <w:uiPriority w:val="99"/>
     <w:semiHidden/>
@@ -3867,16 +3800,16 @@
       </w:tblCellMar>
     </w:tblPr>
   </w:style>
-  <w:style w:type="numbering" w:default="1" w:styleId="Ingenlista">
+  <w:style w:type="numbering" w:default="1" w:styleId="NoList">
     <w:name w:val="No List"/>
     <w:uiPriority w:val="99"/>
     <w:semiHidden/>
     <w:unhideWhenUsed/>
   </w:style>
-  <w:style w:type="paragraph" w:styleId="Sidhuvud">
+  <w:style w:type="paragraph" w:styleId="Header">
     <w:name w:val="header"/>
     <w:basedOn w:val="Normal"/>
-    <w:link w:val="SidhuvudChar"/>
+    <w:link w:val="HeaderChar"/>
     <w:uiPriority w:val="99"/>
     <w:unhideWhenUsed/>
     <w:rsid w:val="007141D0"/>
@@ -3888,17 +3821,17 @@
       <w:spacing w:after="0" w:line="240" w:lineRule="auto"/>
     </w:pPr>
   </w:style>
-  <w:style w:type="character" w:customStyle="1" w:styleId="SidhuvudChar">
-    <w:name w:val="Sidhuvud Char"/>
-    <w:basedOn w:val="Standardstycketeckensnitt"/>
-    <w:link w:val="Sidhuvud"/>
+  <w:style w:type="character" w:customStyle="1" w:styleId="HeaderChar">
+    <w:name w:val="Header Char"/>
+    <w:basedOn w:val="DefaultParagraphFont"/>
+    <w:link w:val="Header"/>
     <w:uiPriority w:val="99"/>
     <w:rsid w:val="007141D0"/>
   </w:style>
-  <w:style w:type="paragraph" w:styleId="Sidfot">
+  <w:style w:type="paragraph" w:styleId="Footer">
     <w:name w:val="footer"/>
     <w:basedOn w:val="Normal"/>
-    <w:link w:val="SidfotChar"/>
+    <w:link w:val="FooterChar"/>
     <w:uiPriority w:val="99"/>
     <w:unhideWhenUsed/>
     <w:rsid w:val="007141D0"/>
@@ -3910,14 +3843,14 @@
       <w:spacing w:after="0" w:line="240" w:lineRule="auto"/>
     </w:pPr>
   </w:style>
-  <w:style w:type="character" w:customStyle="1" w:styleId="SidfotChar">
-    <w:name w:val="Sidfot Char"/>
-    <w:basedOn w:val="Standardstycketeckensnitt"/>
-    <w:link w:val="Sidfot"/>
+  <w:style w:type="character" w:customStyle="1" w:styleId="FooterChar">
+    <w:name w:val="Footer Char"/>
+    <w:basedOn w:val="DefaultParagraphFont"/>
+    <w:link w:val="Footer"/>
     <w:uiPriority w:val="99"/>
     <w:rsid w:val="007141D0"/>
   </w:style>
-  <w:style w:type="paragraph" w:styleId="Normalwebb">
+  <w:style w:type="paragraph" w:styleId="NormalWeb">
     <w:name w:val="Normal (Web)"/>
     <w:basedOn w:val="Normal"/>
     <w:uiPriority w:val="99"/>
@@ -3934,7 +3867,7 @@
       <w:lang w:val="lt-LT" w:eastAsia="lt-LT"/>
     </w:rPr>
   </w:style>
-  <w:style w:type="paragraph" w:styleId="Liststycke">
+  <w:style w:type="paragraph" w:styleId="ListParagraph">
     <w:name w:val="List Paragraph"/>
     <w:basedOn w:val="Normal"/>
     <w:uiPriority w:val="34"/>
@@ -3945,10 +3878,10 @@
       <w:contextualSpacing/>
     </w:pPr>
   </w:style>
-  <w:style w:type="character" w:customStyle="1" w:styleId="Rubrik1Char">
-    <w:name w:val="Rubrik 1 Char"/>
-    <w:basedOn w:val="Standardstycketeckensnitt"/>
-    <w:link w:val="Rubrik1"/>
+  <w:style w:type="character" w:customStyle="1" w:styleId="Heading1Char">
+    <w:name w:val="Heading 1 Char"/>
+    <w:basedOn w:val="DefaultParagraphFont"/>
+    <w:link w:val="Heading1"/>
     <w:uiPriority w:val="9"/>
     <w:rsid w:val="007141D0"/>
     <w:rPr>
@@ -3959,9 +3892,9 @@
       <w:lang w:val="sv-SE" w:eastAsia="zh-CN"/>
     </w:rPr>
   </w:style>
-  <w:style w:type="table" w:styleId="Tabellrutnt">
+  <w:style w:type="table" w:styleId="TableGrid">
     <w:name w:val="Table Grid"/>
-    <w:basedOn w:val="Normaltabell"/>
+    <w:basedOn w:val="TableNormal"/>
     <w:uiPriority w:val="39"/>
     <w:rsid w:val="007141D0"/>
     <w:pPr>
@@ -3978,9 +3911,9 @@
       </w:tblBorders>
     </w:tblPr>
   </w:style>
-  <w:style w:type="table" w:styleId="Oformateradtabell4">
+  <w:style w:type="table" w:styleId="PlainTable4">
     <w:name w:val="Plain Table 4"/>
-    <w:basedOn w:val="Normaltabell"/>
+    <w:basedOn w:val="TableNormal"/>
     <w:uiPriority w:val="44"/>
     <w:rsid w:val="007876CD"/>
     <w:pPr>
@@ -4027,10 +3960,10 @@
       </w:tcPr>
     </w:tblStylePr>
   </w:style>
-  <w:style w:type="paragraph" w:styleId="HTML-frformaterad">
+  <w:style w:type="paragraph" w:styleId="HTMLPreformatted">
     <w:name w:val="HTML Preformatted"/>
     <w:basedOn w:val="Normal"/>
-    <w:link w:val="HTML-frformateradChar"/>
+    <w:link w:val="HTMLPreformattedChar"/>
     <w:uiPriority w:val="99"/>
     <w:unhideWhenUsed/>
     <w:rsid w:val="007876CD"/>
@@ -4062,10 +3995,10 @@
       <w:lang w:val="sv-SE" w:eastAsia="zh-CN"/>
     </w:rPr>
   </w:style>
-  <w:style w:type="character" w:customStyle="1" w:styleId="HTML-frformateradChar">
-    <w:name w:val="HTML - förformaterad Char"/>
-    <w:basedOn w:val="Standardstycketeckensnitt"/>
-    <w:link w:val="HTML-frformaterad"/>
+  <w:style w:type="character" w:customStyle="1" w:styleId="HTMLPreformattedChar">
+    <w:name w:val="HTML Preformatted Char"/>
+    <w:basedOn w:val="DefaultParagraphFont"/>
+    <w:link w:val="HTMLPreformatted"/>
     <w:uiPriority w:val="99"/>
     <w:rsid w:val="007876CD"/>
     <w:rPr>
@@ -4075,7 +4008,7 @@
       <w:lang w:val="sv-SE" w:eastAsia="zh-CN"/>
     </w:rPr>
   </w:style>
-  <w:style w:type="paragraph" w:styleId="Ingetavstnd">
+  <w:style w:type="paragraph" w:styleId="NoSpacing">
     <w:name w:val="No Spacing"/>
     <w:uiPriority w:val="1"/>
     <w:qFormat/>
@@ -4084,10 +4017,10 @@
       <w:spacing w:after="0" w:line="240" w:lineRule="auto"/>
     </w:pPr>
   </w:style>
-  <w:style w:type="character" w:customStyle="1" w:styleId="Rubrik2Char">
-    <w:name w:val="Rubrik 2 Char"/>
-    <w:basedOn w:val="Standardstycketeckensnitt"/>
-    <w:link w:val="Rubrik2"/>
+  <w:style w:type="character" w:customStyle="1" w:styleId="Heading2Char">
+    <w:name w:val="Heading 2 Char"/>
+    <w:basedOn w:val="DefaultParagraphFont"/>
+    <w:link w:val="Heading2"/>
     <w:uiPriority w:val="9"/>
     <w:rsid w:val="00C95A16"/>
     <w:rPr>
@@ -4400,7 +4333,7 @@
 </file>
 
 <file path=customXml/itemProps1.xml><?xml version="1.0" encoding="utf-8"?>
-<ds:datastoreItem xmlns:ds="http://schemas.openxmlformats.org/officeDocument/2006/customXml" ds:itemID="{AD0D85BA-00F4-4A9B-803A-52E22040DDEE}">
+<ds:datastoreItem xmlns:ds="http://schemas.openxmlformats.org/officeDocument/2006/customXml" ds:itemID="{33CF7740-3D22-45E4-91EC-AF5CF11EF023}">
   <ds:schemaRefs>
     <ds:schemaRef ds:uri="http://schemas.openxmlformats.org/officeDocument/2006/bibliography"/>
   </ds:schemaRefs>

</xml_diff>